<commit_message>
add FactoryMethod and AbstractionFactory
</commit_message>
<xml_diff>
--- a/Observer/docObserver.docx
+++ b/Observer/docObserver.docx
@@ -478,7 +478,13 @@
         <w:pStyle w:val="Heading2"/>
       </w:pPr>
       <w:r>
-        <w:t>Practical Usage Condion</w:t>
+        <w:t>Practical Usage Condi</w:t>
+      </w:r>
+      <w:r>
+        <w:t>ti</w:t>
+      </w:r>
+      <w:r>
+        <w:t>on</w:t>
       </w:r>
     </w:p>
     <w:p>

</xml_diff>